<commit_message>
EQ-4-149-Fixed a tiny thing
</commit_message>
<xml_diff>
--- a/DemoPlan/Demo EQ4-2-Inscription Etudiant.docx
+++ b/DemoPlan/Demo EQ4-2-Inscription Etudiant.docx
@@ -9,45 +9,63 @@
           <w:ilvl w:val="0"/>
           <w:numId w:val="1"/>
         </w:numPr>
-        <w:rPr>
-          <w:lang w:val="fr-CA"/>
-        </w:rPr>
-      </w:pPr>
-      <w:r>
-        <w:rPr>
-          <w:lang w:val="fr-CA"/>
-        </w:rPr>
-        <w:t>Dan</w:t>
-      </w:r>
-      <w:r>
-        <w:rPr>
-          <w:lang w:val="fr-CA"/>
-        </w:rPr>
-        <w:t>s la barre de recherche</w:t>
-      </w:r>
+        <w:spacing w:line="256" w:lineRule="auto"/>
+        <w:rPr>
+          <w:lang w:val="fr-CA"/>
+        </w:rPr>
+      </w:pPr>
+      <w:r>
+        <w:rPr>
+          <w:lang w:val="fr-CA"/>
+        </w:rPr>
+        <w:t xml:space="preserve">Allez à l’URL </w:t>
+      </w:r>
+      <w:hyperlink r:id="rId5" w:history="1">
+        <w:r>
+          <w:rPr>
+            <w:rStyle w:val="Hyperlink"/>
+            <w:lang w:val="fr-CA"/>
+          </w:rPr>
+          <w:t>http://</w:t>
+        </w:r>
+        <w:r>
+          <w:rPr>
+            <w:rStyle w:val="Hyperlink"/>
+            <w:lang w:val="fr-CA"/>
+          </w:rPr>
+          <w:t>localhost:3000</w:t>
+        </w:r>
+        <w:r>
+          <w:rPr>
+            <w:rStyle w:val="Hyperlink"/>
+            <w:lang w:val="fr-CA"/>
+          </w:rPr>
+          <w:t>/</w:t>
+        </w:r>
+      </w:hyperlink>
       <w:r>
         <w:rPr>
           <w:lang w:val="fr-CA"/>
         </w:rPr>
         <w:t xml:space="preserve"> </w:t>
       </w:r>
-      <w:r>
-        <w:rPr>
-          <w:lang w:val="fr-CA"/>
-        </w:rPr>
-        <w:t>du navigateur web</w:t>
-      </w:r>
-      <w:r>
-        <w:rPr>
-          <w:lang w:val="fr-CA"/>
-        </w:rPr>
-        <w:t xml:space="preserve">, </w:t>
-      </w:r>
-      <w:r>
-        <w:rPr>
-          <w:lang w:val="fr-CA"/>
-        </w:rPr>
-        <w:t xml:space="preserve">aller à cet URL : </w:t>
+    </w:p>
+    <w:p>
+      <w:pPr>
+        <w:pStyle w:val="ListParagraph"/>
+        <w:numPr>
+          <w:ilvl w:val="0"/>
+          <w:numId w:val="1"/>
+        </w:numPr>
+        <w:rPr>
+          <w:lang w:val="fr-CA"/>
+        </w:rPr>
+      </w:pPr>
+      <w:r>
+        <w:rPr>
+          <w:lang w:val="fr-CA"/>
+        </w:rPr>
+        <w:t xml:space="preserve">Dans la barre de recherche du navigateur web, aller à cet URL : </w:t>
       </w:r>
       <w:r>
         <w:rPr>
@@ -55,7 +73,7 @@
         </w:rPr>
         <w:br/>
       </w:r>
-      <w:hyperlink r:id="rId5" w:history="1">
+      <w:hyperlink r:id="rId6" w:history="1">
         <w:r>
           <w:rPr>
             <w:rStyle w:val="Hyperlink"/>
@@ -75,13 +93,7 @@
           <w:lang w:val="fr-CA"/>
         </w:rPr>
         <w:br/>
-        <w:t xml:space="preserve">(C’est pour simuler </w:t>
-      </w:r>
-      <w:r>
-        <w:rPr>
-          <w:lang w:val="fr-CA"/>
-        </w:rPr>
-        <w:t>le gestionnaire qui envoie un lien à un élève pour qu’il puisse se créer un compte)</w:t>
+        <w:t>(C’est pour simuler le gestionnaire qui envoie un lien à un élève pour qu’il puisse se créer un compte)</w:t>
       </w:r>
     </w:p>
     <w:p>
@@ -99,7 +111,35 @@
         <w:rPr>
           <w:lang w:val="fr-CA"/>
         </w:rPr>
-        <w:t>Entrer 12345 comme matricule (student number en Anglais) dans le formulaire</w:t>
+        <w:t>Entrer 12345 comme matricule (</w:t>
+      </w:r>
+      <w:proofErr w:type="spellStart"/>
+      <w:r>
+        <w:rPr>
+          <w:lang w:val="fr-CA"/>
+        </w:rPr>
+        <w:t>student</w:t>
+      </w:r>
+      <w:proofErr w:type="spellEnd"/>
+      <w:r>
+        <w:rPr>
+          <w:lang w:val="fr-CA"/>
+        </w:rPr>
+        <w:t xml:space="preserve"> </w:t>
+      </w:r>
+      <w:proofErr w:type="spellStart"/>
+      <w:r>
+        <w:rPr>
+          <w:lang w:val="fr-CA"/>
+        </w:rPr>
+        <w:t>number</w:t>
+      </w:r>
+      <w:proofErr w:type="spellEnd"/>
+      <w:r>
+        <w:rPr>
+          <w:lang w:val="fr-CA"/>
+        </w:rPr>
+        <w:t xml:space="preserve"> en Anglais) dans le formulaire</w:t>
       </w:r>
     </w:p>
     <w:p>
@@ -119,17 +159,33 @@
         </w:rPr>
         <w:t xml:space="preserve">Entrer </w:t>
       </w:r>
+      <w:proofErr w:type="spellStart"/>
       <w:r>
         <w:rPr>
           <w:lang w:val="fr-CA"/>
         </w:rPr>
         <w:t>Spongebob</w:t>
       </w:r>
-      <w:r>
-        <w:rPr>
-          <w:lang w:val="fr-CA"/>
-        </w:rPr>
-        <w:t xml:space="preserve"> comme prénom (first name en Anglais) </w:t>
+      <w:proofErr w:type="spellEnd"/>
+      <w:r>
+        <w:rPr>
+          <w:lang w:val="fr-CA"/>
+        </w:rPr>
+        <w:t xml:space="preserve"> comme prénom (first </w:t>
+      </w:r>
+      <w:proofErr w:type="spellStart"/>
+      <w:r>
+        <w:rPr>
+          <w:lang w:val="fr-CA"/>
+        </w:rPr>
+        <w:t>name</w:t>
+      </w:r>
+      <w:proofErr w:type="spellEnd"/>
+      <w:r>
+        <w:rPr>
+          <w:lang w:val="fr-CA"/>
+        </w:rPr>
+        <w:t xml:space="preserve"> en Anglais) </w:t>
       </w:r>
       <w:r>
         <w:rPr>
@@ -155,12 +211,14 @@
         </w:rPr>
         <w:t xml:space="preserve">Entrer </w:t>
       </w:r>
+      <w:proofErr w:type="spellStart"/>
       <w:r>
         <w:rPr>
           <w:lang w:val="fr-CA"/>
         </w:rPr>
         <w:t>Squarepants</w:t>
       </w:r>
+      <w:proofErr w:type="spellEnd"/>
       <w:r>
         <w:rPr>
           <w:lang w:val="fr-CA"/>
@@ -171,7 +229,21 @@
         <w:rPr>
           <w:lang w:val="fr-CA"/>
         </w:rPr>
-        <w:t xml:space="preserve">nom de famille (last name </w:t>
+        <w:t xml:space="preserve">nom de famille (last </w:t>
+      </w:r>
+      <w:proofErr w:type="spellStart"/>
+      <w:r>
+        <w:rPr>
+          <w:lang w:val="fr-CA"/>
+        </w:rPr>
+        <w:t>name</w:t>
+      </w:r>
+      <w:proofErr w:type="spellEnd"/>
+      <w:r>
+        <w:rPr>
+          <w:lang w:val="fr-CA"/>
+        </w:rPr>
+        <w:t xml:space="preserve"> </w:t>
       </w:r>
       <w:r>
         <w:rPr>
@@ -216,7 +288,21 @@
         <w:rPr>
           <w:lang w:val="fr-CA"/>
         </w:rPr>
-        <w:t xml:space="preserve"> Conch </w:t>
+        <w:t xml:space="preserve"> </w:t>
+      </w:r>
+      <w:proofErr w:type="spellStart"/>
+      <w:r>
+        <w:rPr>
+          <w:lang w:val="fr-CA"/>
+        </w:rPr>
+        <w:t>Conch</w:t>
+      </w:r>
+      <w:proofErr w:type="spellEnd"/>
+      <w:r>
+        <w:rPr>
+          <w:lang w:val="fr-CA"/>
+        </w:rPr>
+        <w:t xml:space="preserve"> </w:t>
       </w:r>
       <w:r>
         <w:rPr>
@@ -224,11 +310,19 @@
         </w:rPr>
         <w:t>Street comme adresse (</w:t>
       </w:r>
-      <w:r>
-        <w:rPr>
-          <w:lang w:val="fr-CA"/>
-        </w:rPr>
-        <w:t xml:space="preserve">address </w:t>
+      <w:proofErr w:type="spellStart"/>
+      <w:r>
+        <w:rPr>
+          <w:lang w:val="fr-CA"/>
+        </w:rPr>
+        <w:t>address</w:t>
+      </w:r>
+      <w:proofErr w:type="spellEnd"/>
+      <w:r>
+        <w:rPr>
+          <w:lang w:val="fr-CA"/>
+        </w:rPr>
+        <w:t xml:space="preserve"> </w:t>
       </w:r>
       <w:r>
         <w:rPr>
@@ -377,7 +471,7 @@
         </w:rPr>
         <w:t xml:space="preserve"> </w:t>
       </w:r>
-      <w:hyperlink r:id="rId6" w:history="1">
+      <w:hyperlink r:id="rId7" w:history="1">
         <w:r>
           <w:rPr>
             <w:rStyle w:val="Hyperlink"/>
@@ -438,7 +532,21 @@
         <w:rPr>
           <w:lang w:val="fr-CA"/>
         </w:rPr>
-        <w:t xml:space="preserve"> et voila!</w:t>
+        <w:t xml:space="preserve"> et </w:t>
+      </w:r>
+      <w:proofErr w:type="spellStart"/>
+      <w:r>
+        <w:rPr>
+          <w:lang w:val="fr-CA"/>
+        </w:rPr>
+        <w:t>voila</w:t>
+      </w:r>
+      <w:proofErr w:type="spellEnd"/>
+      <w:r>
+        <w:rPr>
+          <w:lang w:val="fr-CA"/>
+        </w:rPr>
+        <w:t>!</w:t>
       </w:r>
     </w:p>
     <w:sectPr>
@@ -454,6 +562,92 @@
 <file path=word/numbering.xml><?xml version="1.0" encoding="utf-8"?>
 <w:numbering xmlns:wpc="http://schemas.microsoft.com/office/word/2010/wordprocessingCanvas" xmlns:cx="http://schemas.microsoft.com/office/drawing/2014/chartex" xmlns:cx1="http://schemas.microsoft.com/office/drawing/2015/9/8/chartex" xmlns:cx2="http://schemas.microsoft.com/office/drawing/2015/10/21/chartex" xmlns:cx3="http://schemas.microsoft.com/office/drawing/2016/5/9/chartex" xmlns:cx4="http://schemas.microsoft.com/office/drawing/2016/5/10/chartex" xmlns:cx5="http://schemas.microsoft.com/office/drawing/2016/5/11/chartex" xmlns:cx6="http://schemas.microsoft.com/office/drawing/2016/5/12/chartex" xmlns:cx7="http://schemas.microsoft.com/office/drawing/2016/5/13/chartex" xmlns:cx8="http://schemas.microsoft.com/office/drawing/2016/5/14/chartex" xmlns:mc="http://schemas.openxmlformats.org/markup-compatibility/2006" xmlns:aink="http://schemas.microsoft.com/office/drawing/2016/ink" xmlns:am3d="http://schemas.microsoft.com/office/drawing/2017/model3d" xmlns:o="urn:schemas-microsoft-com:office:office" xmlns:oel="http://schemas.microsoft.com/office/2019/extlst" xmlns:r="http://schemas.openxmlformats.org/officeDocument/2006/relationships" xmlns:m="http://schemas.openxmlformats.org/officeDocument/2006/math" xmlns:v="urn:schemas-microsoft-com:vml" xmlns:wp14="http://schemas.microsoft.com/office/word/2010/wordprocessingDrawing" xmlns:wp="http://schemas.openxmlformats.org/drawingml/2006/wordprocessingDrawing" xmlns:w10="urn:schemas-microsoft-com:office:word" xmlns:w="http://schemas.openxmlformats.org/wordprocessingml/2006/main" xmlns:w14="http://schemas.microsoft.com/office/word/2010/wordml" xmlns:w15="http://schemas.microsoft.com/office/word/2012/wordml" xmlns:w16cex="http://schemas.microsoft.com/office/word/2018/wordml/cex" xmlns:w16cid="http://schemas.microsoft.com/office/word/2016/wordml/cid" xmlns:w16="http://schemas.microsoft.com/office/word/2018/wordml" xmlns:w16sdtdh="http://schemas.microsoft.com/office/word/2020/wordml/sdtdatahash" xmlns:w16se="http://schemas.microsoft.com/office/word/2015/wordml/symex" xmlns:wpg="http://schemas.microsoft.com/office/word/2010/wordprocessingGroup" xmlns:wpi="http://schemas.microsoft.com/office/word/2010/wordprocessingInk" xmlns:wne="http://schemas.microsoft.com/office/word/2006/wordml" xmlns:wps="http://schemas.microsoft.com/office/word/2010/wordprocessingShape" mc:Ignorable="w14 w15 w16se w16cid w16 w16cex w16sdtdh wp14">
   <w:abstractNum w:abstractNumId="0" w15:restartNumberingAfterBreak="0">
+    <w:nsid w:val="306C69B0"/>
+    <w:multiLevelType w:val="hybridMultilevel"/>
+    <w:tmpl w:val="788AC2F6"/>
+    <w:lvl w:ilvl="0" w:tplc="1009000F">
+      <w:start w:val="1"/>
+      <w:numFmt w:val="decimal"/>
+      <w:lvlText w:val="%1."/>
+      <w:lvlJc w:val="left"/>
+      <w:pPr>
+        <w:ind w:left="720" w:hanging="360"/>
+      </w:pPr>
+    </w:lvl>
+    <w:lvl w:ilvl="1" w:tplc="10090019">
+      <w:start w:val="1"/>
+      <w:numFmt w:val="lowerLetter"/>
+      <w:lvlText w:val="%2."/>
+      <w:lvlJc w:val="left"/>
+      <w:pPr>
+        <w:ind w:left="1440" w:hanging="360"/>
+      </w:pPr>
+    </w:lvl>
+    <w:lvl w:ilvl="2" w:tplc="1009001B">
+      <w:start w:val="1"/>
+      <w:numFmt w:val="lowerRoman"/>
+      <w:lvlText w:val="%3."/>
+      <w:lvlJc w:val="right"/>
+      <w:pPr>
+        <w:ind w:left="2160" w:hanging="180"/>
+      </w:pPr>
+    </w:lvl>
+    <w:lvl w:ilvl="3" w:tplc="1009000F">
+      <w:start w:val="1"/>
+      <w:numFmt w:val="decimal"/>
+      <w:lvlText w:val="%4."/>
+      <w:lvlJc w:val="left"/>
+      <w:pPr>
+        <w:ind w:left="2880" w:hanging="360"/>
+      </w:pPr>
+    </w:lvl>
+    <w:lvl w:ilvl="4" w:tplc="10090019">
+      <w:start w:val="1"/>
+      <w:numFmt w:val="lowerLetter"/>
+      <w:lvlText w:val="%5."/>
+      <w:lvlJc w:val="left"/>
+      <w:pPr>
+        <w:ind w:left="3600" w:hanging="360"/>
+      </w:pPr>
+    </w:lvl>
+    <w:lvl w:ilvl="5" w:tplc="1009001B">
+      <w:start w:val="1"/>
+      <w:numFmt w:val="lowerRoman"/>
+      <w:lvlText w:val="%6."/>
+      <w:lvlJc w:val="right"/>
+      <w:pPr>
+        <w:ind w:left="4320" w:hanging="180"/>
+      </w:pPr>
+    </w:lvl>
+    <w:lvl w:ilvl="6" w:tplc="1009000F">
+      <w:start w:val="1"/>
+      <w:numFmt w:val="decimal"/>
+      <w:lvlText w:val="%7."/>
+      <w:lvlJc w:val="left"/>
+      <w:pPr>
+        <w:ind w:left="5040" w:hanging="360"/>
+      </w:pPr>
+    </w:lvl>
+    <w:lvl w:ilvl="7" w:tplc="10090019">
+      <w:start w:val="1"/>
+      <w:numFmt w:val="lowerLetter"/>
+      <w:lvlText w:val="%8."/>
+      <w:lvlJc w:val="left"/>
+      <w:pPr>
+        <w:ind w:left="5760" w:hanging="360"/>
+      </w:pPr>
+    </w:lvl>
+    <w:lvl w:ilvl="8" w:tplc="1009001B">
+      <w:start w:val="1"/>
+      <w:numFmt w:val="lowerRoman"/>
+      <w:lvlText w:val="%9."/>
+      <w:lvlJc w:val="right"/>
+      <w:pPr>
+        <w:ind w:left="6480" w:hanging="180"/>
+      </w:pPr>
+    </w:lvl>
+  </w:abstractNum>
+  <w:abstractNum w:abstractNumId="1" w15:restartNumberingAfterBreak="0">
     <w:nsid w:val="47820A4F"/>
     <w:multiLevelType w:val="hybridMultilevel"/>
     <w:tmpl w:val="5B70350C"/>
@@ -542,7 +736,7 @@
       </w:pPr>
     </w:lvl>
   </w:abstractNum>
-  <w:abstractNum w:abstractNumId="1" w15:restartNumberingAfterBreak="0">
+  <w:abstractNum w:abstractNumId="2" w15:restartNumberingAfterBreak="0">
     <w:nsid w:val="5ACC15EE"/>
     <w:multiLevelType w:val="hybridMultilevel"/>
     <w:tmpl w:val="42FAE95A"/>
@@ -631,7 +825,7 @@
       </w:pPr>
     </w:lvl>
   </w:abstractNum>
-  <w:abstractNum w:abstractNumId="2" w15:restartNumberingAfterBreak="0">
+  <w:abstractNum w:abstractNumId="3" w15:restartNumberingAfterBreak="0">
     <w:nsid w:val="7465215C"/>
     <w:multiLevelType w:val="hybridMultilevel"/>
     <w:tmpl w:val="CDE8F25C"/>
@@ -721,13 +915,43 @@
     </w:lvl>
   </w:abstractNum>
   <w:num w:numId="1" w16cid:durableId="1201938197">
+    <w:abstractNumId w:val="2"/>
+  </w:num>
+  <w:num w:numId="2" w16cid:durableId="494565111">
     <w:abstractNumId w:val="1"/>
   </w:num>
-  <w:num w:numId="2" w16cid:durableId="494565111">
+  <w:num w:numId="3" w16cid:durableId="1295719721">
+    <w:abstractNumId w:val="3"/>
+  </w:num>
+  <w:num w:numId="4" w16cid:durableId="942419800">
     <w:abstractNumId w:val="0"/>
-  </w:num>
-  <w:num w:numId="3" w16cid:durableId="1295719721">
-    <w:abstractNumId w:val="2"/>
+    <w:lvlOverride w:ilvl="0">
+      <w:startOverride w:val="1"/>
+    </w:lvlOverride>
+    <w:lvlOverride w:ilvl="1">
+      <w:startOverride w:val="1"/>
+    </w:lvlOverride>
+    <w:lvlOverride w:ilvl="2">
+      <w:startOverride w:val="1"/>
+    </w:lvlOverride>
+    <w:lvlOverride w:ilvl="3">
+      <w:startOverride w:val="1"/>
+    </w:lvlOverride>
+    <w:lvlOverride w:ilvl="4">
+      <w:startOverride w:val="1"/>
+    </w:lvlOverride>
+    <w:lvlOverride w:ilvl="5">
+      <w:startOverride w:val="1"/>
+    </w:lvlOverride>
+    <w:lvlOverride w:ilvl="6">
+      <w:startOverride w:val="1"/>
+    </w:lvlOverride>
+    <w:lvlOverride w:ilvl="7">
+      <w:startOverride w:val="1"/>
+    </w:lvlOverride>
+    <w:lvlOverride w:ilvl="8">
+      <w:startOverride w:val="1"/>
+    </w:lvlOverride>
   </w:num>
 </w:numbering>
 </file>

</xml_diff>